<commit_message>
toetsvragen voor finals toegevoegd
</commit_message>
<xml_diff>
--- a/src/hoofdstuk11/toetsvragen/Vragen H11.docx
+++ b/src/hoofdstuk11/toetsvragen/Vragen H11.docx
@@ -216,52 +216,100 @@
           <w:b/>
           <w:bCs/>
         </w:rPr>
-        <w:t>3. Leg het verschil uit tussen methoden overschrijven en methoden overladen</w:t>
-      </w:r>
-    </w:p>
-    <w:p>
-      <w:r>
-        <w:t>Bij overladen word er een nieuwe methoden aangemaakt met dezelfde naam, bij het overschrijven word er een methode ge-</w:t>
-      </w:r>
-      <w:proofErr w:type="spellStart"/>
-      <w:r>
-        <w:t>erfd</w:t>
-      </w:r>
-      <w:proofErr w:type="spellEnd"/>
-      <w:r>
-        <w:t xml:space="preserve"> en wijzigen als het nodig is.</w:t>
+        <w:t xml:space="preserve">3. </w:t>
+      </w:r>
+      <w:r>
+        <w:rPr>
+          <w:b/>
+          <w:bCs/>
+        </w:rPr>
+        <w:t>welke stelling(en) zijn waar?</w:t>
+      </w:r>
+    </w:p>
+    <w:p>
+      <w:r>
+        <w:t>Bij overladen word er een nieuwe methoden aangemaakt met dezelfde naam, bij het overschrijven word er een methode ge-erfd en wijzigen als het nodig is.</w:t>
+      </w:r>
+    </w:p>
+    <w:p>
+      <w:r>
+        <w:t>1 bij Overladen maak je een method die al bestaat met de zelfde naam zodat je extra parameters kan meegeven.</w:t>
+      </w:r>
+    </w:p>
+    <w:p>
+      <w:r>
+        <w:t>2. een final methode kun je overschrijven.</w:t>
       </w:r>
     </w:p>
     <w:p/>
     <w:p>
       <w:pPr>
-        <w:rPr>
-          <w:b/>
-          <w:bCs/>
-        </w:rPr>
-      </w:pPr>
-      <w:r>
-        <w:rPr>
-          <w:b/>
-          <w:bCs/>
-        </w:rPr>
-        <w:t>4. Wat doet het sleutel word “</w:t>
-      </w:r>
-      <w:proofErr w:type="spellStart"/>
-      <w:r>
-        <w:rPr>
-          <w:b/>
-          <w:bCs/>
-        </w:rPr>
-        <w:t>extends</w:t>
-      </w:r>
-      <w:proofErr w:type="spellEnd"/>
-      <w:r>
-        <w:rPr>
-          <w:b/>
-          <w:bCs/>
-        </w:rPr>
-        <w:t>”?</w:t>
+        <w:pStyle w:val="Lijstalinea"/>
+        <w:numPr>
+          <w:ilvl w:val="0"/>
+          <w:numId w:val="8"/>
+        </w:numPr>
+      </w:pPr>
+      <w:r>
+        <w:t>Bij de stellingen zijn waar</w:t>
+      </w:r>
+    </w:p>
+    <w:p>
+      <w:pPr>
+        <w:pStyle w:val="Lijstalinea"/>
+        <w:numPr>
+          <w:ilvl w:val="0"/>
+          <w:numId w:val="8"/>
+        </w:numPr>
+      </w:pPr>
+      <w:r>
+        <w:t xml:space="preserve">Alleen stelling 1 is waar </w:t>
+      </w:r>
+      <w:r>
+        <w:sym w:font="Wingdings" w:char="F0E0"/>
+      </w:r>
+      <w:r>
+        <w:t xml:space="preserve"> Goede antwoord</w:t>
+      </w:r>
+    </w:p>
+    <w:p>
+      <w:pPr>
+        <w:pStyle w:val="Lijstalinea"/>
+        <w:numPr>
+          <w:ilvl w:val="0"/>
+          <w:numId w:val="8"/>
+        </w:numPr>
+      </w:pPr>
+      <w:r>
+        <w:t>Beide stellingen zijn fout</w:t>
+      </w:r>
+    </w:p>
+    <w:p>
+      <w:pPr>
+        <w:pStyle w:val="Lijstalinea"/>
+        <w:numPr>
+          <w:ilvl w:val="0"/>
+          <w:numId w:val="8"/>
+        </w:numPr>
+      </w:pPr>
+      <w:r>
+        <w:t xml:space="preserve">Alleen stelling 2 is waar </w:t>
+      </w:r>
+    </w:p>
+    <w:p/>
+    <w:p>
+      <w:pPr>
+        <w:rPr>
+          <w:b/>
+          <w:bCs/>
+        </w:rPr>
+      </w:pPr>
+      <w:r>
+        <w:rPr>
+          <w:b/>
+          <w:bCs/>
+        </w:rPr>
+        <w:t>4. Wat doet het sleutel word “extends”?</w:t>
       </w:r>
     </w:p>
     <w:p>
@@ -269,15 +317,7 @@
         <w:ind w:firstLine="708"/>
       </w:pPr>
       <w:r>
-        <w:t xml:space="preserve">A. Op deze manier </w:t>
-      </w:r>
-      <w:proofErr w:type="spellStart"/>
-      <w:r>
-        <w:t>include</w:t>
-      </w:r>
-      <w:proofErr w:type="spellEnd"/>
-      <w:r>
-        <w:t xml:space="preserve"> je een klasse</w:t>
+        <w:t>A. Op deze manier include je een klasse</w:t>
       </w:r>
     </w:p>
     <w:p>
@@ -307,15 +347,8 @@
         <w:ind w:firstLine="708"/>
       </w:pPr>
       <w:r>
-        <w:t xml:space="preserve">D. Hierdoor kun je met </w:t>
-      </w:r>
-      <w:proofErr w:type="spellStart"/>
-      <w:r>
-        <w:t>GUI’s</w:t>
-      </w:r>
-      <w:proofErr w:type="spellEnd"/>
-      <w:r>
-        <w:t xml:space="preserve"> werken.</w:t>
+        <w:lastRenderedPageBreak/>
+        <w:t>D. Hierdoor kun je met GUI’s werken.</w:t>
       </w:r>
     </w:p>
     <w:p/>
@@ -336,23 +369,7 @@
           <w:b/>
           <w:bCs/>
         </w:rPr>
-        <w:t>Leg het verschil uit tussen “</w:t>
-      </w:r>
-      <w:proofErr w:type="spellStart"/>
-      <w:r>
-        <w:rPr>
-          <w:b/>
-          <w:bCs/>
-        </w:rPr>
-        <w:t>this</w:t>
-      </w:r>
-      <w:proofErr w:type="spellEnd"/>
-      <w:r>
-        <w:rPr>
-          <w:b/>
-          <w:bCs/>
-        </w:rPr>
-        <w:t>” en “super”.</w:t>
+        <w:t>Leg het verschil uit tussen “this” en “super”.</w:t>
       </w:r>
     </w:p>
     <w:p>
@@ -360,15 +377,7 @@
         <w:ind w:left="360"/>
       </w:pPr>
       <w:r>
-        <w:t>“</w:t>
-      </w:r>
-      <w:proofErr w:type="spellStart"/>
-      <w:r>
-        <w:t>this</w:t>
-      </w:r>
-      <w:proofErr w:type="spellEnd"/>
-      <w:r>
-        <w:t xml:space="preserve">” word gebruikt voor het aanroepen van de parameter in een methoden, “super” word gebruikt voor het aanroepen </w:t>
+        <w:t xml:space="preserve">“this” word gebruikt voor het aanroepen van de parameter in een methoden, “super” word gebruikt voor het aanroepen </w:t>
       </w:r>
       <w:r>
         <w:t>uit de superklasse.</w:t>
@@ -376,9 +385,15 @@
     </w:p>
     <w:p>
       <w:r>
+        <w:br/>
+      </w:r>
+    </w:p>
+    <w:p>
+      <w:r>
         <w:br w:type="page"/>
       </w:r>
     </w:p>
+    <w:p/>
     <w:p>
       <w:pPr>
         <w:ind w:left="360"/>
@@ -403,63 +418,24 @@
           <w:numId w:val="6"/>
         </w:numPr>
       </w:pPr>
-      <w:proofErr w:type="spellStart"/>
-      <w:r>
-        <w:t>Final</w:t>
-      </w:r>
-      <w:proofErr w:type="spellEnd"/>
-      <w:r>
-        <w:t xml:space="preserve"> </w:t>
-      </w:r>
-      <w:proofErr w:type="spellStart"/>
-      <w:r>
-        <w:t>static</w:t>
-      </w:r>
-      <w:proofErr w:type="spellEnd"/>
-      <w:r>
-        <w:t xml:space="preserve"> int x = 3;</w:t>
-      </w:r>
-    </w:p>
-    <w:p>
-      <w:pPr>
-        <w:pStyle w:val="Lijstalinea"/>
-      </w:pPr>
-      <w:proofErr w:type="spellStart"/>
-      <w:r>
-        <w:t>Static</w:t>
-      </w:r>
-      <w:proofErr w:type="spellEnd"/>
-      <w:r>
-        <w:t xml:space="preserve"> int y = 4;</w:t>
-      </w:r>
-    </w:p>
-    <w:p>
-      <w:pPr>
-        <w:pStyle w:val="Lijstalinea"/>
-      </w:pPr>
-      <w:proofErr w:type="spellStart"/>
-      <w:r>
-        <w:t>Final</w:t>
-      </w:r>
-      <w:proofErr w:type="spellEnd"/>
-      <w:r>
-        <w:t xml:space="preserve"> </w:t>
-      </w:r>
-      <w:proofErr w:type="spellStart"/>
-      <w:r>
-        <w:t>static</w:t>
-      </w:r>
-      <w:proofErr w:type="spellEnd"/>
-      <w:r>
-        <w:t xml:space="preserve"> int </w:t>
-      </w:r>
-      <w:proofErr w:type="spellStart"/>
-      <w:r>
-        <w:t>z</w:t>
-      </w:r>
-      <w:proofErr w:type="spellEnd"/>
-      <w:r>
-        <w:t xml:space="preserve"> = 5;</w:t>
+      <w:r>
+        <w:t>Final static int x = 3;</w:t>
+      </w:r>
+    </w:p>
+    <w:p>
+      <w:pPr>
+        <w:pStyle w:val="Lijstalinea"/>
+      </w:pPr>
+      <w:r>
+        <w:t>Static int y = 4;</w:t>
+      </w:r>
+    </w:p>
+    <w:p>
+      <w:pPr>
+        <w:pStyle w:val="Lijstalinea"/>
+      </w:pPr>
+      <w:r>
+        <w:t>Final static int z = 5;</w:t>
       </w:r>
     </w:p>
     <w:p>
@@ -496,15 +472,7 @@
         </w:numPr>
       </w:pPr>
       <w:r>
-        <w:t xml:space="preserve">y += </w:t>
-      </w:r>
-      <w:proofErr w:type="spellStart"/>
-      <w:r>
-        <w:t>z</w:t>
-      </w:r>
-      <w:proofErr w:type="spellEnd"/>
-      <w:r>
-        <w:t>;</w:t>
+        <w:t>y += z;</w:t>
       </w:r>
     </w:p>
     <w:p>
@@ -516,15 +484,7 @@
         </w:numPr>
       </w:pPr>
       <w:r>
-        <w:t xml:space="preserve">y += x + </w:t>
-      </w:r>
-      <w:proofErr w:type="spellStart"/>
-      <w:r>
-        <w:t>z</w:t>
-      </w:r>
-      <w:proofErr w:type="spellEnd"/>
-      <w:r>
-        <w:t>;</w:t>
+        <w:t>y += x + z;</w:t>
       </w:r>
     </w:p>
     <w:p>
@@ -560,27 +520,879 @@
         </w:numPr>
       </w:pPr>
       <w:r>
-        <w:t xml:space="preserve">y = x + </w:t>
-      </w:r>
-      <w:proofErr w:type="spellStart"/>
-      <w:r>
-        <w:t>z</w:t>
-      </w:r>
-      <w:proofErr w:type="spellEnd"/>
-      <w:r>
-        <w:t xml:space="preserve"> + 2*x;</w:t>
-      </w:r>
-    </w:p>
-    <w:p>
-      <w:pPr>
-        <w:pStyle w:val="Lijstalinea"/>
-        <w:rPr>
-          <w:b/>
-          <w:bCs/>
-        </w:rPr>
-      </w:pPr>
+        <w:t>y = x + z + 2*x;</w:t>
+      </w:r>
+    </w:p>
+    <w:p>
+      <w:pPr>
+        <w:pStyle w:val="Lijstalinea"/>
+        <w:numPr>
+          <w:ilvl w:val="0"/>
+          <w:numId w:val="4"/>
+        </w:numPr>
+        <w:rPr>
+          <w:b/>
+          <w:bCs/>
+        </w:rPr>
+      </w:pPr>
+      <w:r>
+        <w:br/>
+      </w:r>
+      <w:r>
+        <w:rPr>
+          <w:b/>
+          <w:bCs/>
+        </w:rPr>
+        <w:t>java.lang.</w:t>
+      </w:r>
+      <w:r>
+        <w:rPr>
+          <w:b/>
+          <w:bCs/>
+        </w:rPr>
+        <w:t>M</w:t>
+      </w:r>
+      <w:r>
+        <w:rPr>
+          <w:b/>
+          <w:bCs/>
+        </w:rPr>
+        <w:t>ath is?</w:t>
+      </w:r>
+      <w:r>
+        <w:br/>
+      </w:r>
+      <w:r>
+        <w:br/>
+        <w:t>a. een abstracte klasse</w:t>
+      </w:r>
+      <w:r>
+        <w:br/>
+        <w:t xml:space="preserve">b. een interface </w:t>
+      </w:r>
+      <w:r>
+        <w:br/>
+        <w:t>c. een normale klasse</w:t>
+      </w:r>
+      <w:r>
+        <w:br/>
+        <w:t xml:space="preserve">d. een final klasse </w:t>
+      </w:r>
+      <w:r>
+        <w:sym w:font="Wingdings" w:char="F0DF"/>
+      </w:r>
+      <w:r>
+        <w:t xml:space="preserve"> Goede antwoord</w:t>
+      </w:r>
+    </w:p>
+    <w:p>
+      <w:pPr>
+        <w:pStyle w:val="Lijstalinea"/>
+        <w:rPr>
+          <w:b/>
+          <w:bCs/>
+        </w:rPr>
+      </w:pPr>
+    </w:p>
+    <w:p>
+      <w:pPr>
+        <w:pStyle w:val="Lijstalinea"/>
+        <w:numPr>
+          <w:ilvl w:val="0"/>
+          <w:numId w:val="4"/>
+        </w:numPr>
+        <w:rPr>
+          <w:b/>
+          <w:bCs/>
+        </w:rPr>
+      </w:pPr>
+      <w:r>
+        <w:rPr>
+          <w:b/>
+          <w:bCs/>
+        </w:rPr>
+        <w:t xml:space="preserve">   .</w:t>
+      </w:r>
+      <w:r>
+        <w:rPr>
+          <w:b/>
+          <w:bCs/>
+        </w:rPr>
+        <w:t xml:space="preserve"> </w:t>
+      </w:r>
+    </w:p>
+    <w:p>
+      <w:pPr>
+        <w:rPr>
+          <w:b/>
+          <w:bCs/>
+        </w:rPr>
+      </w:pPr>
+      <w:r>
+        <w:rPr>
+          <w:b/>
+          <w:bCs/>
+        </w:rPr>
+        <w:t>Hoofd klasse</w:t>
+      </w:r>
+    </w:p>
+    <w:p>
+      <w:pPr>
+        <w:rPr>
+          <w:b/>
+          <w:bCs/>
+        </w:rPr>
+      </w:pPr>
+    </w:p>
+    <w:p>
+      <w:r>
+        <w:t>package toetsVraag3;</w:t>
+      </w:r>
     </w:p>
     <w:p/>
+    <w:p>
+      <w:r>
+        <w:t>public class Vraag3 {</w:t>
+      </w:r>
+    </w:p>
+    <w:p>
+      <w:r>
+        <w:tab/>
+      </w:r>
+    </w:p>
+    <w:p>
+      <w:r>
+        <w:tab/>
+      </w:r>
+    </w:p>
+    <w:p>
+      <w:r>
+        <w:tab/>
+      </w:r>
+    </w:p>
+    <w:p>
+      <w:pPr>
+        <w:rPr>
+          <w:lang w:val="en-US"/>
+        </w:rPr>
+      </w:pPr>
+      <w:r>
+        <w:tab/>
+      </w:r>
+      <w:r>
+        <w:rPr>
+          <w:lang w:val="en-US"/>
+        </w:rPr>
+        <w:t>public static void main(String[] args) {</w:t>
+      </w:r>
+    </w:p>
+    <w:p>
+      <w:pPr>
+        <w:rPr>
+          <w:lang w:val="en-US"/>
+        </w:rPr>
+      </w:pPr>
+      <w:r>
+        <w:rPr>
+          <w:lang w:val="en-US"/>
+        </w:rPr>
+        <w:tab/>
+      </w:r>
+      <w:r>
+        <w:rPr>
+          <w:lang w:val="en-US"/>
+        </w:rPr>
+        <w:tab/>
+        <w:t>SuperKlasse sk = new SuperKlasse();</w:t>
+      </w:r>
+    </w:p>
+    <w:p>
+      <w:pPr>
+        <w:rPr>
+          <w:lang w:val="en-US"/>
+        </w:rPr>
+      </w:pPr>
+      <w:r>
+        <w:rPr>
+          <w:lang w:val="en-US"/>
+        </w:rPr>
+        <w:tab/>
+      </w:r>
+      <w:r>
+        <w:rPr>
+          <w:lang w:val="en-US"/>
+        </w:rPr>
+        <w:tab/>
+        <w:t>sk.increment(5);</w:t>
+      </w:r>
+    </w:p>
+    <w:p>
+      <w:r>
+        <w:rPr>
+          <w:lang w:val="en-US"/>
+        </w:rPr>
+        <w:tab/>
+      </w:r>
+      <w:r>
+        <w:rPr>
+          <w:lang w:val="en-US"/>
+        </w:rPr>
+        <w:tab/>
+      </w:r>
+      <w:r>
+        <w:t>System.</w:t>
+      </w:r>
+      <w:r>
+        <w:rPr>
+          <w:i/>
+          <w:iCs/>
+        </w:rPr>
+        <w:t>out</w:t>
+      </w:r>
+      <w:r>
+        <w:t>.println(sk.krijgX());</w:t>
+      </w:r>
+    </w:p>
+    <w:p>
+      <w:pPr>
+        <w:rPr>
+          <w:lang w:val="en-US"/>
+        </w:rPr>
+      </w:pPr>
+      <w:r>
+        <w:tab/>
+      </w:r>
+      <w:r>
+        <w:tab/>
+      </w:r>
+      <w:r>
+        <w:rPr>
+          <w:lang w:val="en-US"/>
+        </w:rPr>
+        <w:t>SubKlasse s = new SubKlasse();</w:t>
+      </w:r>
+    </w:p>
+    <w:p>
+      <w:pPr>
+        <w:rPr>
+          <w:lang w:val="en-US"/>
+        </w:rPr>
+      </w:pPr>
+      <w:r>
+        <w:rPr>
+          <w:lang w:val="en-US"/>
+        </w:rPr>
+        <w:tab/>
+      </w:r>
+      <w:r>
+        <w:rPr>
+          <w:lang w:val="en-US"/>
+        </w:rPr>
+        <w:tab/>
+        <w:t>s.increment(5);</w:t>
+      </w:r>
+    </w:p>
+    <w:p>
+      <w:r>
+        <w:rPr>
+          <w:lang w:val="en-US"/>
+        </w:rPr>
+        <w:lastRenderedPageBreak/>
+        <w:tab/>
+      </w:r>
+      <w:r>
+        <w:rPr>
+          <w:lang w:val="en-US"/>
+        </w:rPr>
+        <w:tab/>
+      </w:r>
+      <w:r>
+        <w:t>System.</w:t>
+      </w:r>
+      <w:r>
+        <w:rPr>
+          <w:i/>
+          <w:iCs/>
+        </w:rPr>
+        <w:t>out</w:t>
+      </w:r>
+      <w:r>
+        <w:t>.println(s.krijgX());</w:t>
+      </w:r>
+    </w:p>
+    <w:p>
+      <w:r>
+        <w:tab/>
+      </w:r>
+      <w:r>
+        <w:tab/>
+      </w:r>
+    </w:p>
+    <w:p>
+      <w:r>
+        <w:tab/>
+        <w:t>}</w:t>
+      </w:r>
+    </w:p>
+    <w:p>
+      <w:r>
+        <w:t>}</w:t>
+      </w:r>
+      <w:r>
+        <w:br/>
+      </w:r>
+    </w:p>
+    <w:p>
+      <w:pPr>
+        <w:rPr>
+          <w:b/>
+          <w:bCs/>
+        </w:rPr>
+      </w:pPr>
+      <w:r>
+        <w:rPr>
+          <w:b/>
+          <w:bCs/>
+        </w:rPr>
+        <w:t>superklasse</w:t>
+      </w:r>
+    </w:p>
+    <w:p/>
+    <w:p>
+      <w:pPr>
+        <w:rPr>
+          <w:lang w:val="en-US"/>
+        </w:rPr>
+      </w:pPr>
+      <w:r>
+        <w:rPr>
+          <w:lang w:val="en-US"/>
+        </w:rPr>
+        <w:t>package toetsVraag3;</w:t>
+      </w:r>
+    </w:p>
+    <w:p>
+      <w:pPr>
+        <w:rPr>
+          <w:lang w:val="en-US"/>
+        </w:rPr>
+      </w:pPr>
+    </w:p>
+    <w:p>
+      <w:pPr>
+        <w:rPr>
+          <w:lang w:val="en-US"/>
+        </w:rPr>
+      </w:pPr>
+      <w:r>
+        <w:rPr>
+          <w:lang w:val="en-US"/>
+        </w:rPr>
+        <w:t>public class SuperKlasse {</w:t>
+      </w:r>
+    </w:p>
+    <w:p>
+      <w:pPr>
+        <w:rPr>
+          <w:lang w:val="en-US"/>
+        </w:rPr>
+      </w:pPr>
+    </w:p>
+    <w:p>
+      <w:pPr>
+        <w:rPr>
+          <w:lang w:val="en-US"/>
+        </w:rPr>
+      </w:pPr>
+      <w:r>
+        <w:rPr>
+          <w:lang w:val="en-US"/>
+        </w:rPr>
+        <w:tab/>
+        <w:t xml:space="preserve"> int x = 0;</w:t>
+      </w:r>
+    </w:p>
+    <w:p>
+      <w:pPr>
+        <w:rPr>
+          <w:lang w:val="en-US"/>
+        </w:rPr>
+      </w:pPr>
+      <w:r>
+        <w:rPr>
+          <w:lang w:val="en-US"/>
+        </w:rPr>
+        <w:tab/>
+      </w:r>
+    </w:p>
+    <w:p>
+      <w:pPr>
+        <w:rPr>
+          <w:lang w:val="en-US"/>
+        </w:rPr>
+      </w:pPr>
+      <w:r>
+        <w:rPr>
+          <w:lang w:val="en-US"/>
+        </w:rPr>
+        <w:tab/>
+        <w:t>public final void increment(int incr) {</w:t>
+      </w:r>
+    </w:p>
+    <w:p>
+      <w:pPr>
+        <w:rPr>
+          <w:lang w:val="en-US"/>
+        </w:rPr>
+      </w:pPr>
+      <w:r>
+        <w:rPr>
+          <w:lang w:val="en-US"/>
+        </w:rPr>
+        <w:tab/>
+      </w:r>
+      <w:r>
+        <w:rPr>
+          <w:lang w:val="en-US"/>
+        </w:rPr>
+        <w:tab/>
+        <w:t>x+=incr;</w:t>
+      </w:r>
+    </w:p>
+    <w:p>
+      <w:pPr>
+        <w:rPr>
+          <w:lang w:val="en-US"/>
+        </w:rPr>
+      </w:pPr>
+      <w:r>
+        <w:rPr>
+          <w:lang w:val="en-US"/>
+        </w:rPr>
+        <w:tab/>
+        <w:t>}</w:t>
+      </w:r>
+    </w:p>
+    <w:p>
+      <w:pPr>
+        <w:rPr>
+          <w:lang w:val="en-US"/>
+        </w:rPr>
+      </w:pPr>
+      <w:r>
+        <w:rPr>
+          <w:lang w:val="en-US"/>
+        </w:rPr>
+        <w:tab/>
+      </w:r>
+    </w:p>
+    <w:p>
+      <w:pPr>
+        <w:rPr>
+          <w:lang w:val="en-US"/>
+        </w:rPr>
+      </w:pPr>
+      <w:r>
+        <w:rPr>
+          <w:lang w:val="en-US"/>
+        </w:rPr>
+        <w:tab/>
+        <w:t>public int krijgX() {</w:t>
+      </w:r>
+    </w:p>
+    <w:p>
+      <w:pPr>
+        <w:rPr>
+          <w:lang w:val="en-US"/>
+        </w:rPr>
+      </w:pPr>
+      <w:r>
+        <w:rPr>
+          <w:lang w:val="en-US"/>
+        </w:rPr>
+        <w:tab/>
+      </w:r>
+      <w:r>
+        <w:rPr>
+          <w:lang w:val="en-US"/>
+        </w:rPr>
+        <w:tab/>
+        <w:t>return this.x;</w:t>
+      </w:r>
+    </w:p>
+    <w:p>
+      <w:r>
+        <w:rPr>
+          <w:lang w:val="en-US"/>
+        </w:rPr>
+        <w:tab/>
+      </w:r>
+      <w:r>
+        <w:t>}</w:t>
+      </w:r>
+    </w:p>
+    <w:p>
+      <w:r>
+        <w:tab/>
+      </w:r>
+    </w:p>
+    <w:p>
+      <w:r>
+        <w:t>}</w:t>
+      </w:r>
+    </w:p>
+    <w:p/>
+    <w:p>
+      <w:pPr>
+        <w:rPr>
+          <w:b/>
+          <w:bCs/>
+        </w:rPr>
+      </w:pPr>
+      <w:r>
+        <w:rPr>
+          <w:b/>
+          <w:bCs/>
+        </w:rPr>
+        <w:t>subklasse</w:t>
+      </w:r>
+    </w:p>
+    <w:p/>
+    <w:p>
+      <w:pPr>
+        <w:rPr>
+          <w:lang w:val="en-US"/>
+        </w:rPr>
+      </w:pPr>
+      <w:r>
+        <w:rPr>
+          <w:lang w:val="en-US"/>
+        </w:rPr>
+        <w:t>package toetsVraag3;</w:t>
+      </w:r>
+    </w:p>
+    <w:p>
+      <w:pPr>
+        <w:rPr>
+          <w:lang w:val="en-US"/>
+        </w:rPr>
+      </w:pPr>
+    </w:p>
+    <w:p>
+      <w:pPr>
+        <w:rPr>
+          <w:lang w:val="en-US"/>
+        </w:rPr>
+      </w:pPr>
+      <w:r>
+        <w:rPr>
+          <w:lang w:val="en-US"/>
+        </w:rPr>
+        <w:t>public class SubKlasse extends SuperKlasse{</w:t>
+      </w:r>
+    </w:p>
+    <w:p>
+      <w:pPr>
+        <w:rPr>
+          <w:lang w:val="en-US"/>
+        </w:rPr>
+      </w:pPr>
+    </w:p>
+    <w:p>
+      <w:pPr>
+        <w:rPr>
+          <w:lang w:val="en-US"/>
+        </w:rPr>
+      </w:pPr>
+      <w:r>
+        <w:rPr>
+          <w:lang w:val="en-US"/>
+        </w:rPr>
+        <w:lastRenderedPageBreak/>
+        <w:tab/>
+        <w:t>@override</w:t>
+      </w:r>
+    </w:p>
+    <w:p>
+      <w:pPr>
+        <w:rPr>
+          <w:lang w:val="en-US"/>
+        </w:rPr>
+      </w:pPr>
+      <w:r>
+        <w:rPr>
+          <w:lang w:val="en-US"/>
+        </w:rPr>
+        <w:tab/>
+        <w:t>public final void increment(int incr) {</w:t>
+      </w:r>
+    </w:p>
+    <w:p>
+      <w:r>
+        <w:rPr>
+          <w:lang w:val="en-US"/>
+        </w:rPr>
+        <w:tab/>
+      </w:r>
+      <w:r>
+        <w:rPr>
+          <w:lang w:val="en-US"/>
+        </w:rPr>
+        <w:tab/>
+      </w:r>
+      <w:r>
+        <w:t>super.x *= incr;</w:t>
+      </w:r>
+    </w:p>
+    <w:p>
+      <w:r>
+        <w:tab/>
+        <w:t>}</w:t>
+      </w:r>
+    </w:p>
+    <w:p>
+      <w:r>
+        <w:tab/>
+      </w:r>
+    </w:p>
+    <w:p>
+      <w:r>
+        <w:t>}</w:t>
+      </w:r>
+    </w:p>
+    <w:p/>
+    <w:p>
+      <w:pPr>
+        <w:rPr>
+          <w:b/>
+          <w:bCs/>
+        </w:rPr>
+      </w:pPr>
+      <w:r>
+        <w:rPr>
+          <w:b/>
+          <w:bCs/>
+        </w:rPr>
+        <w:t>Gegeven zijn de bovenstaande</w:t>
+      </w:r>
+      <w:r>
+        <w:rPr>
+          <w:b/>
+          <w:bCs/>
+        </w:rPr>
+        <w:t xml:space="preserve"> 3 klassen wat is hierbij de output?</w:t>
+      </w:r>
+      <w:r>
+        <w:rPr>
+          <w:b/>
+          <w:bCs/>
+        </w:rPr>
+        <w:br/>
+      </w:r>
+    </w:p>
+    <w:p>
+      <w:pPr>
+        <w:pStyle w:val="Lijstalinea"/>
+        <w:numPr>
+          <w:ilvl w:val="0"/>
+          <w:numId w:val="10"/>
+        </w:numPr>
+      </w:pPr>
+      <w:r>
+        <w:t xml:space="preserve">5 en een exception omdat je een final methode probeert de overschrijven </w:t>
+      </w:r>
+      <w:r>
+        <w:sym w:font="Wingdings" w:char="F0DF"/>
+      </w:r>
+      <w:r>
+        <w:t xml:space="preserve"> Goede antwoord</w:t>
+      </w:r>
+    </w:p>
+    <w:p>
+      <w:pPr>
+        <w:pStyle w:val="Lijstalinea"/>
+        <w:numPr>
+          <w:ilvl w:val="0"/>
+          <w:numId w:val="10"/>
+        </w:numPr>
+      </w:pPr>
+      <w:r>
+        <w:t>25</w:t>
+      </w:r>
+    </w:p>
+    <w:p>
+      <w:pPr>
+        <w:pStyle w:val="Lijstalinea"/>
+        <w:numPr>
+          <w:ilvl w:val="0"/>
+          <w:numId w:val="10"/>
+        </w:numPr>
+      </w:pPr>
+      <w:r>
+        <w:t>Een foutcode.</w:t>
+      </w:r>
+    </w:p>
+    <w:p>
+      <w:pPr>
+        <w:pStyle w:val="Lijstalinea"/>
+        <w:numPr>
+          <w:ilvl w:val="0"/>
+          <w:numId w:val="10"/>
+        </w:numPr>
+      </w:pPr>
+      <w:r>
+        <w:t>5</w:t>
+      </w:r>
+    </w:p>
+    <w:p/>
+    <w:p>
+      <w:pPr>
+        <w:pStyle w:val="Lijstalinea"/>
+        <w:numPr>
+          <w:ilvl w:val="0"/>
+          <w:numId w:val="4"/>
+        </w:numPr>
+        <w:rPr>
+          <w:b/>
+          <w:bCs/>
+        </w:rPr>
+      </w:pPr>
+      <w:r>
+        <w:rPr>
+          <w:b/>
+          <w:bCs/>
+        </w:rPr>
+        <w:t>Een final variabele is?</w:t>
+      </w:r>
+    </w:p>
+    <w:p>
+      <w:pPr>
+        <w:rPr>
+          <w:b/>
+          <w:bCs/>
+        </w:rPr>
+      </w:pPr>
+    </w:p>
+    <w:p>
+      <w:pPr>
+        <w:pStyle w:val="Lijstalinea"/>
+        <w:numPr>
+          <w:ilvl w:val="1"/>
+          <w:numId w:val="4"/>
+        </w:numPr>
+      </w:pPr>
+      <w:r>
+        <w:t xml:space="preserve">Een variabele waar je de waarde niet van kunt wijzigen dus een constant. </w:t>
+      </w:r>
+      <w:r>
+        <w:sym w:font="Wingdings" w:char="F0DF"/>
+      </w:r>
+      <w:r>
+        <w:t xml:space="preserve"> Goede antwoord</w:t>
+      </w:r>
+    </w:p>
+    <w:p>
+      <w:pPr>
+        <w:pStyle w:val="Lijstalinea"/>
+        <w:numPr>
+          <w:ilvl w:val="1"/>
+          <w:numId w:val="4"/>
+        </w:numPr>
+      </w:pPr>
+      <w:r>
+        <w:t>Een primitieve type zoals een int of een float.</w:t>
+      </w:r>
+    </w:p>
+    <w:p>
+      <w:pPr>
+        <w:pStyle w:val="Lijstalinea"/>
+      </w:pPr>
+    </w:p>
+    <w:p>
+      <w:pPr>
+        <w:pStyle w:val="Lijstalinea"/>
+        <w:numPr>
+          <w:ilvl w:val="0"/>
+          <w:numId w:val="4"/>
+        </w:numPr>
+        <w:rPr>
+          <w:b/>
+          <w:bCs/>
+        </w:rPr>
+      </w:pPr>
+      <w:r>
+        <w:rPr>
+          <w:b/>
+          <w:bCs/>
+        </w:rPr>
+        <w:t>Welke stelling(en) zijn waar?</w:t>
+      </w:r>
+    </w:p>
+    <w:p/>
+    <w:p>
+      <w:r>
+        <w:t xml:space="preserve">1 een final klasse kun je overerven. </w:t>
+      </w:r>
+    </w:p>
+    <w:p>
+      <w:r>
+        <w:t xml:space="preserve">2 </w:t>
+      </w:r>
+      <w:r>
+        <w:t>een final variable kun je niet overschrijven.</w:t>
+      </w:r>
+    </w:p>
+    <w:p/>
+    <w:p>
+      <w:pPr>
+        <w:pStyle w:val="Lijstalinea"/>
+        <w:numPr>
+          <w:ilvl w:val="0"/>
+          <w:numId w:val="11"/>
+        </w:numPr>
+      </w:pPr>
+      <w:r>
+        <w:t>Alleen 1 is juist</w:t>
+      </w:r>
+    </w:p>
+    <w:p>
+      <w:pPr>
+        <w:pStyle w:val="Lijstalinea"/>
+        <w:numPr>
+          <w:ilvl w:val="0"/>
+          <w:numId w:val="11"/>
+        </w:numPr>
+      </w:pPr>
+      <w:r>
+        <w:t>Alleen 2 is juist</w:t>
+      </w:r>
+    </w:p>
+    <w:p>
+      <w:pPr>
+        <w:pStyle w:val="Lijstalinea"/>
+        <w:numPr>
+          <w:ilvl w:val="0"/>
+          <w:numId w:val="11"/>
+        </w:numPr>
+      </w:pPr>
+      <w:r>
+        <w:t>Beide stellingen zijn fout</w:t>
+      </w:r>
+    </w:p>
+    <w:p>
+      <w:pPr>
+        <w:pStyle w:val="Lijstalinea"/>
+        <w:numPr>
+          <w:ilvl w:val="0"/>
+          <w:numId w:val="11"/>
+        </w:numPr>
+      </w:pPr>
+      <w:r>
+        <w:t>Beide stellingen zijn goed</w:t>
+      </w:r>
+      <w:bookmarkStart w:id="0" w:name="_GoBack"/>
+      <w:bookmarkEnd w:id="0"/>
+    </w:p>
     <w:sectPr>
       <w:pgSz w:w="12240" w:h="15840"/>
       <w:pgMar w:top="1440" w:right="1440" w:bottom="1440" w:left="1440" w:header="708" w:footer="708" w:gutter="0"/>
@@ -859,6 +1671,184 @@
     </w:lvl>
   </w:abstractNum>
   <w:abstractNum w:abstractNumId="3" w15:restartNumberingAfterBreak="0">
+    <w:nsid w:val="2A570E61"/>
+    <w:multiLevelType w:val="hybridMultilevel"/>
+    <w:tmpl w:val="A8C4D572"/>
+    <w:lvl w:ilvl="0" w:tplc="04130015">
+      <w:start w:val="1"/>
+      <w:numFmt w:val="upperLetter"/>
+      <w:lvlText w:val="%1."/>
+      <w:lvlJc w:val="left"/>
+      <w:pPr>
+        <w:ind w:left="720" w:hanging="360"/>
+      </w:pPr>
+      <w:rPr>
+        <w:rFonts w:hint="default"/>
+      </w:rPr>
+    </w:lvl>
+    <w:lvl w:ilvl="1" w:tplc="04130019" w:tentative="1">
+      <w:start w:val="1"/>
+      <w:numFmt w:val="lowerLetter"/>
+      <w:lvlText w:val="%2."/>
+      <w:lvlJc w:val="left"/>
+      <w:pPr>
+        <w:ind w:left="1440" w:hanging="360"/>
+      </w:pPr>
+    </w:lvl>
+    <w:lvl w:ilvl="2" w:tplc="0413001B" w:tentative="1">
+      <w:start w:val="1"/>
+      <w:numFmt w:val="lowerRoman"/>
+      <w:lvlText w:val="%3."/>
+      <w:lvlJc w:val="right"/>
+      <w:pPr>
+        <w:ind w:left="2160" w:hanging="180"/>
+      </w:pPr>
+    </w:lvl>
+    <w:lvl w:ilvl="3" w:tplc="0413000F" w:tentative="1">
+      <w:start w:val="1"/>
+      <w:numFmt w:val="decimal"/>
+      <w:lvlText w:val="%4."/>
+      <w:lvlJc w:val="left"/>
+      <w:pPr>
+        <w:ind w:left="2880" w:hanging="360"/>
+      </w:pPr>
+    </w:lvl>
+    <w:lvl w:ilvl="4" w:tplc="04130019" w:tentative="1">
+      <w:start w:val="1"/>
+      <w:numFmt w:val="lowerLetter"/>
+      <w:lvlText w:val="%5."/>
+      <w:lvlJc w:val="left"/>
+      <w:pPr>
+        <w:ind w:left="3600" w:hanging="360"/>
+      </w:pPr>
+    </w:lvl>
+    <w:lvl w:ilvl="5" w:tplc="0413001B" w:tentative="1">
+      <w:start w:val="1"/>
+      <w:numFmt w:val="lowerRoman"/>
+      <w:lvlText w:val="%6."/>
+      <w:lvlJc w:val="right"/>
+      <w:pPr>
+        <w:ind w:left="4320" w:hanging="180"/>
+      </w:pPr>
+    </w:lvl>
+    <w:lvl w:ilvl="6" w:tplc="0413000F" w:tentative="1">
+      <w:start w:val="1"/>
+      <w:numFmt w:val="decimal"/>
+      <w:lvlText w:val="%7."/>
+      <w:lvlJc w:val="left"/>
+      <w:pPr>
+        <w:ind w:left="5040" w:hanging="360"/>
+      </w:pPr>
+    </w:lvl>
+    <w:lvl w:ilvl="7" w:tplc="04130019" w:tentative="1">
+      <w:start w:val="1"/>
+      <w:numFmt w:val="lowerLetter"/>
+      <w:lvlText w:val="%8."/>
+      <w:lvlJc w:val="left"/>
+      <w:pPr>
+        <w:ind w:left="5760" w:hanging="360"/>
+      </w:pPr>
+    </w:lvl>
+    <w:lvl w:ilvl="8" w:tplc="0413001B" w:tentative="1">
+      <w:start w:val="1"/>
+      <w:numFmt w:val="lowerRoman"/>
+      <w:lvlText w:val="%9."/>
+      <w:lvlJc w:val="right"/>
+      <w:pPr>
+        <w:ind w:left="6480" w:hanging="180"/>
+      </w:pPr>
+    </w:lvl>
+  </w:abstractNum>
+  <w:abstractNum w:abstractNumId="4" w15:restartNumberingAfterBreak="0">
+    <w:nsid w:val="2B6320A0"/>
+    <w:multiLevelType w:val="hybridMultilevel"/>
+    <w:tmpl w:val="3DEE65AA"/>
+    <w:lvl w:ilvl="0" w:tplc="04130019">
+      <w:start w:val="1"/>
+      <w:numFmt w:val="lowerLetter"/>
+      <w:lvlText w:val="%1."/>
+      <w:lvlJc w:val="left"/>
+      <w:pPr>
+        <w:ind w:left="720" w:hanging="360"/>
+      </w:pPr>
+      <w:rPr>
+        <w:rFonts w:hint="default"/>
+      </w:rPr>
+    </w:lvl>
+    <w:lvl w:ilvl="1" w:tplc="04130019" w:tentative="1">
+      <w:start w:val="1"/>
+      <w:numFmt w:val="lowerLetter"/>
+      <w:lvlText w:val="%2."/>
+      <w:lvlJc w:val="left"/>
+      <w:pPr>
+        <w:ind w:left="1440" w:hanging="360"/>
+      </w:pPr>
+    </w:lvl>
+    <w:lvl w:ilvl="2" w:tplc="0413001B" w:tentative="1">
+      <w:start w:val="1"/>
+      <w:numFmt w:val="lowerRoman"/>
+      <w:lvlText w:val="%3."/>
+      <w:lvlJc w:val="right"/>
+      <w:pPr>
+        <w:ind w:left="2160" w:hanging="180"/>
+      </w:pPr>
+    </w:lvl>
+    <w:lvl w:ilvl="3" w:tplc="0413000F" w:tentative="1">
+      <w:start w:val="1"/>
+      <w:numFmt w:val="decimal"/>
+      <w:lvlText w:val="%4."/>
+      <w:lvlJc w:val="left"/>
+      <w:pPr>
+        <w:ind w:left="2880" w:hanging="360"/>
+      </w:pPr>
+    </w:lvl>
+    <w:lvl w:ilvl="4" w:tplc="04130019" w:tentative="1">
+      <w:start w:val="1"/>
+      <w:numFmt w:val="lowerLetter"/>
+      <w:lvlText w:val="%5."/>
+      <w:lvlJc w:val="left"/>
+      <w:pPr>
+        <w:ind w:left="3600" w:hanging="360"/>
+      </w:pPr>
+    </w:lvl>
+    <w:lvl w:ilvl="5" w:tplc="0413001B" w:tentative="1">
+      <w:start w:val="1"/>
+      <w:numFmt w:val="lowerRoman"/>
+      <w:lvlText w:val="%6."/>
+      <w:lvlJc w:val="right"/>
+      <w:pPr>
+        <w:ind w:left="4320" w:hanging="180"/>
+      </w:pPr>
+    </w:lvl>
+    <w:lvl w:ilvl="6" w:tplc="0413000F" w:tentative="1">
+      <w:start w:val="1"/>
+      <w:numFmt w:val="decimal"/>
+      <w:lvlText w:val="%7."/>
+      <w:lvlJc w:val="left"/>
+      <w:pPr>
+        <w:ind w:left="5040" w:hanging="360"/>
+      </w:pPr>
+    </w:lvl>
+    <w:lvl w:ilvl="7" w:tplc="04130019" w:tentative="1">
+      <w:start w:val="1"/>
+      <w:numFmt w:val="lowerLetter"/>
+      <w:lvlText w:val="%8."/>
+      <w:lvlJc w:val="left"/>
+      <w:pPr>
+        <w:ind w:left="5760" w:hanging="360"/>
+      </w:pPr>
+    </w:lvl>
+    <w:lvl w:ilvl="8" w:tplc="0413001B" w:tentative="1">
+      <w:start w:val="1"/>
+      <w:numFmt w:val="lowerRoman"/>
+      <w:lvlText w:val="%9."/>
+      <w:lvlJc w:val="right"/>
+      <w:pPr>
+        <w:ind w:left="6480" w:hanging="180"/>
+      </w:pPr>
+    </w:lvl>
+  </w:abstractNum>
+  <w:abstractNum w:abstractNumId="5" w15:restartNumberingAfterBreak="0">
     <w:nsid w:val="2DCB76AC"/>
     <w:multiLevelType w:val="hybridMultilevel"/>
     <w:tmpl w:val="B5B09B88"/>
@@ -947,7 +1937,7 @@
       </w:pPr>
     </w:lvl>
   </w:abstractNum>
-  <w:abstractNum w:abstractNumId="4" w15:restartNumberingAfterBreak="0">
+  <w:abstractNum w:abstractNumId="6" w15:restartNumberingAfterBreak="0">
     <w:nsid w:val="2E286981"/>
     <w:multiLevelType w:val="hybridMultilevel"/>
     <w:tmpl w:val="B6267E7C"/>
@@ -1036,7 +2026,7 @@
       </w:pPr>
     </w:lvl>
   </w:abstractNum>
-  <w:abstractNum w:abstractNumId="5" w15:restartNumberingAfterBreak="0">
+  <w:abstractNum w:abstractNumId="7" w15:restartNumberingAfterBreak="0">
     <w:nsid w:val="40497790"/>
     <w:multiLevelType w:val="hybridMultilevel"/>
     <w:tmpl w:val="B4ACC8C6"/>
@@ -1148,14 +2138,281 @@
       </w:rPr>
     </w:lvl>
   </w:abstractNum>
+  <w:abstractNum w:abstractNumId="8" w15:restartNumberingAfterBreak="0">
+    <w:nsid w:val="450053C3"/>
+    <w:multiLevelType w:val="hybridMultilevel"/>
+    <w:tmpl w:val="862A86A0"/>
+    <w:lvl w:ilvl="0" w:tplc="04130019">
+      <w:start w:val="1"/>
+      <w:numFmt w:val="lowerLetter"/>
+      <w:lvlText w:val="%1."/>
+      <w:lvlJc w:val="left"/>
+      <w:pPr>
+        <w:ind w:left="720" w:hanging="360"/>
+      </w:pPr>
+      <w:rPr>
+        <w:rFonts w:hint="default"/>
+      </w:rPr>
+    </w:lvl>
+    <w:lvl w:ilvl="1" w:tplc="04130019" w:tentative="1">
+      <w:start w:val="1"/>
+      <w:numFmt w:val="lowerLetter"/>
+      <w:lvlText w:val="%2."/>
+      <w:lvlJc w:val="left"/>
+      <w:pPr>
+        <w:ind w:left="1440" w:hanging="360"/>
+      </w:pPr>
+    </w:lvl>
+    <w:lvl w:ilvl="2" w:tplc="0413001B" w:tentative="1">
+      <w:start w:val="1"/>
+      <w:numFmt w:val="lowerRoman"/>
+      <w:lvlText w:val="%3."/>
+      <w:lvlJc w:val="right"/>
+      <w:pPr>
+        <w:ind w:left="2160" w:hanging="180"/>
+      </w:pPr>
+    </w:lvl>
+    <w:lvl w:ilvl="3" w:tplc="0413000F" w:tentative="1">
+      <w:start w:val="1"/>
+      <w:numFmt w:val="decimal"/>
+      <w:lvlText w:val="%4."/>
+      <w:lvlJc w:val="left"/>
+      <w:pPr>
+        <w:ind w:left="2880" w:hanging="360"/>
+      </w:pPr>
+    </w:lvl>
+    <w:lvl w:ilvl="4" w:tplc="04130019" w:tentative="1">
+      <w:start w:val="1"/>
+      <w:numFmt w:val="lowerLetter"/>
+      <w:lvlText w:val="%5."/>
+      <w:lvlJc w:val="left"/>
+      <w:pPr>
+        <w:ind w:left="3600" w:hanging="360"/>
+      </w:pPr>
+    </w:lvl>
+    <w:lvl w:ilvl="5" w:tplc="0413001B" w:tentative="1">
+      <w:start w:val="1"/>
+      <w:numFmt w:val="lowerRoman"/>
+      <w:lvlText w:val="%6."/>
+      <w:lvlJc w:val="right"/>
+      <w:pPr>
+        <w:ind w:left="4320" w:hanging="180"/>
+      </w:pPr>
+    </w:lvl>
+    <w:lvl w:ilvl="6" w:tplc="0413000F" w:tentative="1">
+      <w:start w:val="1"/>
+      <w:numFmt w:val="decimal"/>
+      <w:lvlText w:val="%7."/>
+      <w:lvlJc w:val="left"/>
+      <w:pPr>
+        <w:ind w:left="5040" w:hanging="360"/>
+      </w:pPr>
+    </w:lvl>
+    <w:lvl w:ilvl="7" w:tplc="04130019" w:tentative="1">
+      <w:start w:val="1"/>
+      <w:numFmt w:val="lowerLetter"/>
+      <w:lvlText w:val="%8."/>
+      <w:lvlJc w:val="left"/>
+      <w:pPr>
+        <w:ind w:left="5760" w:hanging="360"/>
+      </w:pPr>
+    </w:lvl>
+    <w:lvl w:ilvl="8" w:tplc="0413001B" w:tentative="1">
+      <w:start w:val="1"/>
+      <w:numFmt w:val="lowerRoman"/>
+      <w:lvlText w:val="%9."/>
+      <w:lvlJc w:val="right"/>
+      <w:pPr>
+        <w:ind w:left="6480" w:hanging="180"/>
+      </w:pPr>
+    </w:lvl>
+  </w:abstractNum>
+  <w:abstractNum w:abstractNumId="9" w15:restartNumberingAfterBreak="0">
+    <w:nsid w:val="4F972221"/>
+    <w:multiLevelType w:val="hybridMultilevel"/>
+    <w:tmpl w:val="7212A60C"/>
+    <w:lvl w:ilvl="0" w:tplc="04130015">
+      <w:start w:val="1"/>
+      <w:numFmt w:val="upperLetter"/>
+      <w:lvlText w:val="%1."/>
+      <w:lvlJc w:val="left"/>
+      <w:pPr>
+        <w:ind w:left="720" w:hanging="360"/>
+      </w:pPr>
+      <w:rPr>
+        <w:rFonts w:hint="default"/>
+      </w:rPr>
+    </w:lvl>
+    <w:lvl w:ilvl="1" w:tplc="04130019" w:tentative="1">
+      <w:start w:val="1"/>
+      <w:numFmt w:val="lowerLetter"/>
+      <w:lvlText w:val="%2."/>
+      <w:lvlJc w:val="left"/>
+      <w:pPr>
+        <w:ind w:left="1440" w:hanging="360"/>
+      </w:pPr>
+    </w:lvl>
+    <w:lvl w:ilvl="2" w:tplc="0413001B" w:tentative="1">
+      <w:start w:val="1"/>
+      <w:numFmt w:val="lowerRoman"/>
+      <w:lvlText w:val="%3."/>
+      <w:lvlJc w:val="right"/>
+      <w:pPr>
+        <w:ind w:left="2160" w:hanging="180"/>
+      </w:pPr>
+    </w:lvl>
+    <w:lvl w:ilvl="3" w:tplc="0413000F" w:tentative="1">
+      <w:start w:val="1"/>
+      <w:numFmt w:val="decimal"/>
+      <w:lvlText w:val="%4."/>
+      <w:lvlJc w:val="left"/>
+      <w:pPr>
+        <w:ind w:left="2880" w:hanging="360"/>
+      </w:pPr>
+    </w:lvl>
+    <w:lvl w:ilvl="4" w:tplc="04130019" w:tentative="1">
+      <w:start w:val="1"/>
+      <w:numFmt w:val="lowerLetter"/>
+      <w:lvlText w:val="%5."/>
+      <w:lvlJc w:val="left"/>
+      <w:pPr>
+        <w:ind w:left="3600" w:hanging="360"/>
+      </w:pPr>
+    </w:lvl>
+    <w:lvl w:ilvl="5" w:tplc="0413001B" w:tentative="1">
+      <w:start w:val="1"/>
+      <w:numFmt w:val="lowerRoman"/>
+      <w:lvlText w:val="%6."/>
+      <w:lvlJc w:val="right"/>
+      <w:pPr>
+        <w:ind w:left="4320" w:hanging="180"/>
+      </w:pPr>
+    </w:lvl>
+    <w:lvl w:ilvl="6" w:tplc="0413000F" w:tentative="1">
+      <w:start w:val="1"/>
+      <w:numFmt w:val="decimal"/>
+      <w:lvlText w:val="%7."/>
+      <w:lvlJc w:val="left"/>
+      <w:pPr>
+        <w:ind w:left="5040" w:hanging="360"/>
+      </w:pPr>
+    </w:lvl>
+    <w:lvl w:ilvl="7" w:tplc="04130019" w:tentative="1">
+      <w:start w:val="1"/>
+      <w:numFmt w:val="lowerLetter"/>
+      <w:lvlText w:val="%8."/>
+      <w:lvlJc w:val="left"/>
+      <w:pPr>
+        <w:ind w:left="5760" w:hanging="360"/>
+      </w:pPr>
+    </w:lvl>
+    <w:lvl w:ilvl="8" w:tplc="0413001B" w:tentative="1">
+      <w:start w:val="1"/>
+      <w:numFmt w:val="lowerRoman"/>
+      <w:lvlText w:val="%9."/>
+      <w:lvlJc w:val="right"/>
+      <w:pPr>
+        <w:ind w:left="6480" w:hanging="180"/>
+      </w:pPr>
+    </w:lvl>
+  </w:abstractNum>
+  <w:abstractNum w:abstractNumId="10" w15:restartNumberingAfterBreak="0">
+    <w:nsid w:val="705B3493"/>
+    <w:multiLevelType w:val="hybridMultilevel"/>
+    <w:tmpl w:val="4D1E0668"/>
+    <w:lvl w:ilvl="0" w:tplc="0413000F">
+      <w:start w:val="1"/>
+      <w:numFmt w:val="decimal"/>
+      <w:lvlText w:val="%1."/>
+      <w:lvlJc w:val="left"/>
+      <w:pPr>
+        <w:ind w:left="720" w:hanging="360"/>
+      </w:pPr>
+      <w:rPr>
+        <w:rFonts w:hint="default"/>
+      </w:rPr>
+    </w:lvl>
+    <w:lvl w:ilvl="1" w:tplc="04130019">
+      <w:start w:val="1"/>
+      <w:numFmt w:val="lowerLetter"/>
+      <w:lvlText w:val="%2."/>
+      <w:lvlJc w:val="left"/>
+      <w:pPr>
+        <w:ind w:left="1440" w:hanging="360"/>
+      </w:pPr>
+    </w:lvl>
+    <w:lvl w:ilvl="2" w:tplc="0413001B" w:tentative="1">
+      <w:start w:val="1"/>
+      <w:numFmt w:val="lowerRoman"/>
+      <w:lvlText w:val="%3."/>
+      <w:lvlJc w:val="right"/>
+      <w:pPr>
+        <w:ind w:left="2160" w:hanging="180"/>
+      </w:pPr>
+    </w:lvl>
+    <w:lvl w:ilvl="3" w:tplc="0413000F" w:tentative="1">
+      <w:start w:val="1"/>
+      <w:numFmt w:val="decimal"/>
+      <w:lvlText w:val="%4."/>
+      <w:lvlJc w:val="left"/>
+      <w:pPr>
+        <w:ind w:left="2880" w:hanging="360"/>
+      </w:pPr>
+    </w:lvl>
+    <w:lvl w:ilvl="4" w:tplc="04130019" w:tentative="1">
+      <w:start w:val="1"/>
+      <w:numFmt w:val="lowerLetter"/>
+      <w:lvlText w:val="%5."/>
+      <w:lvlJc w:val="left"/>
+      <w:pPr>
+        <w:ind w:left="3600" w:hanging="360"/>
+      </w:pPr>
+    </w:lvl>
+    <w:lvl w:ilvl="5" w:tplc="0413001B" w:tentative="1">
+      <w:start w:val="1"/>
+      <w:numFmt w:val="lowerRoman"/>
+      <w:lvlText w:val="%6."/>
+      <w:lvlJc w:val="right"/>
+      <w:pPr>
+        <w:ind w:left="4320" w:hanging="180"/>
+      </w:pPr>
+    </w:lvl>
+    <w:lvl w:ilvl="6" w:tplc="0413000F" w:tentative="1">
+      <w:start w:val="1"/>
+      <w:numFmt w:val="decimal"/>
+      <w:lvlText w:val="%7."/>
+      <w:lvlJc w:val="left"/>
+      <w:pPr>
+        <w:ind w:left="5040" w:hanging="360"/>
+      </w:pPr>
+    </w:lvl>
+    <w:lvl w:ilvl="7" w:tplc="04130019" w:tentative="1">
+      <w:start w:val="1"/>
+      <w:numFmt w:val="lowerLetter"/>
+      <w:lvlText w:val="%8."/>
+      <w:lvlJc w:val="left"/>
+      <w:pPr>
+        <w:ind w:left="5760" w:hanging="360"/>
+      </w:pPr>
+    </w:lvl>
+    <w:lvl w:ilvl="8" w:tplc="0413001B" w:tentative="1">
+      <w:start w:val="1"/>
+      <w:numFmt w:val="lowerRoman"/>
+      <w:lvlText w:val="%9."/>
+      <w:lvlJc w:val="right"/>
+      <w:pPr>
+        <w:ind w:left="6480" w:hanging="180"/>
+      </w:pPr>
+    </w:lvl>
+  </w:abstractNum>
   <w:num w:numId="1">
+    <w:abstractNumId w:val="7"/>
+  </w:num>
+  <w:num w:numId="2">
     <w:abstractNumId w:val="5"/>
   </w:num>
-  <w:num w:numId="2">
-    <w:abstractNumId w:val="3"/>
-  </w:num>
   <w:num w:numId="3">
-    <w:abstractNumId w:val="4"/>
+    <w:abstractNumId w:val="6"/>
   </w:num>
   <w:num w:numId="4">
     <w:abstractNumId w:val="2"/>
@@ -1165,6 +2422,21 @@
   </w:num>
   <w:num w:numId="6">
     <w:abstractNumId w:val="1"/>
+  </w:num>
+  <w:num w:numId="7">
+    <w:abstractNumId w:val="9"/>
+  </w:num>
+  <w:num w:numId="8">
+    <w:abstractNumId w:val="3"/>
+  </w:num>
+  <w:num w:numId="9">
+    <w:abstractNumId w:val="10"/>
+  </w:num>
+  <w:num w:numId="10">
+    <w:abstractNumId w:val="8"/>
+  </w:num>
+  <w:num w:numId="11">
+    <w:abstractNumId w:val="4"/>
   </w:num>
 </w:numbering>
 </file>
@@ -1571,7 +2843,6 @@
   <w:style w:type="character" w:default="1" w:styleId="Standaardalinea-lettertype">
     <w:name w:val="Default Paragraph Font"/>
     <w:uiPriority w:val="1"/>
-    <w:semiHidden/>
     <w:unhideWhenUsed/>
   </w:style>
   <w:style w:type="table" w:default="1" w:styleId="Standaardtabel">

</xml_diff>

<commit_message>
word document commit niet goed
</commit_message>
<xml_diff>
--- a/src/hoofdstuk11/toetsvragen/Vragen H11.docx
+++ b/src/hoofdstuk11/toetsvragen/Vragen H11.docx
@@ -2129,54 +2129,49 @@
     <w:p>
       <w:pPr>
         <w:pStyle w:val="Geenafstand"/>
-        <w:rPr>
-          <w:lang w:val="en-US"/>
-        </w:rPr>
       </w:pPr>
       <w:r>
         <w:tab/>
       </w:r>
       <w:r>
-        <w:rPr>
-          <w:lang w:val="en-US"/>
-        </w:rPr>
-        <w:t xml:space="preserve">Abstract void </w:t>
-      </w:r>
-      <w:proofErr w:type="spellStart"/>
-      <w:r>
-        <w:rPr>
-          <w:lang w:val="en-US"/>
-        </w:rPr>
+        <w:t xml:space="preserve">Abstract </w:t>
+      </w:r>
+      <w:proofErr w:type="spellStart"/>
+      <w:r>
+        <w:t>void</w:t>
+      </w:r>
+      <w:proofErr w:type="spellEnd"/>
+      <w:r>
+        <w:t xml:space="preserve"> </w:t>
+      </w:r>
+      <w:proofErr w:type="spellStart"/>
+      <w:r>
         <w:t>printDit</w:t>
       </w:r>
       <w:proofErr w:type="spellEnd"/>
       <w:r>
-        <w:rPr>
-          <w:lang w:val="en-US"/>
-        </w:rPr>
-        <w:t>(char w)</w:t>
+        <w:t>(</w:t>
+      </w:r>
+      <w:proofErr w:type="spellStart"/>
+      <w:r>
+        <w:t>char</w:t>
+      </w:r>
+      <w:proofErr w:type="spellEnd"/>
+      <w:r>
+        <w:t xml:space="preserve"> w)</w:t>
       </w:r>
     </w:p>
     <w:p>
       <w:pPr>
         <w:pStyle w:val="Geenafstand"/>
-        <w:rPr>
-          <w:lang w:val="en-US"/>
-        </w:rPr>
-      </w:pPr>
-      <w:r>
-        <w:rPr>
-          <w:lang w:val="en-US"/>
-        </w:rPr>
+      </w:pPr>
+      <w:r>
         <w:t>}</w:t>
       </w:r>
     </w:p>
     <w:p>
       <w:pPr>
         <w:pStyle w:val="Geenafstand"/>
-        <w:rPr>
-          <w:lang w:val="en-US"/>
-        </w:rPr>
       </w:pPr>
     </w:p>
     <w:p>
@@ -2188,9 +2183,6 @@
         </w:rPr>
       </w:pPr>
       <w:r>
-        <w:rPr>
-          <w:lang w:val="en-US"/>
-        </w:rPr>
         <w:tab/>
       </w:r>
       <w:r>
@@ -2475,29 +2467,50 @@
     <w:p>
       <w:pPr>
         <w:pStyle w:val="Geenafstand"/>
-      </w:pPr>
-      <w:r>
+        <w:rPr>
+          <w:lang w:val="en-US"/>
+        </w:rPr>
+      </w:pPr>
+      <w:r>
+        <w:rPr>
+          <w:lang w:val="en-US"/>
+        </w:rPr>
         <w:t xml:space="preserve">Import </w:t>
       </w:r>
       <w:proofErr w:type="spellStart"/>
       <w:r>
+        <w:rPr>
+          <w:lang w:val="en-US"/>
+        </w:rPr>
         <w:t>java.util.Calendar</w:t>
       </w:r>
       <w:proofErr w:type="spellEnd"/>
       <w:r>
+        <w:rPr>
+          <w:lang w:val="en-US"/>
+        </w:rPr>
         <w:t>;</w:t>
       </w:r>
     </w:p>
     <w:p>
       <w:pPr>
         <w:pStyle w:val="Geenafstand"/>
+        <w:rPr>
+          <w:lang w:val="en-US"/>
+        </w:rPr>
       </w:pPr>
     </w:p>
     <w:p>
       <w:pPr>
         <w:pStyle w:val="Geenafstand"/>
-      </w:pPr>
-      <w:r>
+        <w:rPr>
+          <w:lang w:val="en-US"/>
+        </w:rPr>
+      </w:pPr>
+      <w:r>
+        <w:rPr>
+          <w:lang w:val="en-US"/>
+        </w:rPr>
         <w:t>public class time(){</w:t>
       </w:r>
     </w:p>
@@ -2509,6 +2522,9 @@
         </w:rPr>
       </w:pPr>
       <w:r>
+        <w:rPr>
+          <w:lang w:val="en-US"/>
+        </w:rPr>
         <w:tab/>
       </w:r>
       <w:r>
@@ -2618,38 +2634,28 @@
     <w:p>
       <w:pPr>
         <w:pStyle w:val="Geenafstand"/>
-        <w:rPr>
-          <w:lang w:val="en-US"/>
-        </w:rPr>
       </w:pPr>
       <w:r>
         <w:rPr>
           <w:lang w:val="en-US"/>
         </w:rPr>
         <w:tab/>
+      </w:r>
+      <w:r>
         <w:t>}</w:t>
       </w:r>
     </w:p>
     <w:p>
       <w:pPr>
         <w:pStyle w:val="Geenafstand"/>
-        <w:rPr>
-          <w:lang w:val="en-US"/>
-        </w:rPr>
-      </w:pPr>
-      <w:r>
-        <w:rPr>
-          <w:lang w:val="en-US"/>
-        </w:rPr>
+      </w:pPr>
+      <w:r>
         <w:t>}</w:t>
       </w:r>
     </w:p>
     <w:p>
       <w:pPr>
         <w:pStyle w:val="Geenafstand"/>
-        <w:rPr>
-          <w:lang w:val="en-US"/>
-        </w:rPr>
       </w:pPr>
     </w:p>
     <w:p>
@@ -2747,6 +2753,32 @@
       </w:r>
       <w:r>
         <w:t xml:space="preserve"> goede antwoord.</w:t>
+      </w:r>
+    </w:p>
+    <w:p>
+      <w:r>
+        <w:br w:type="page"/>
+      </w:r>
+    </w:p>
+    <w:p>
+      <w:pPr>
+        <w:pStyle w:val="Geenafstand"/>
+      </w:pPr>
+      <w:proofErr w:type="spellStart"/>
+      <w:r>
+        <w:rPr>
+          <w:b/>
+          <w:bCs/>
+        </w:rPr>
+        <w:t>Toetsvragen</w:t>
+      </w:r>
+      <w:proofErr w:type="spellEnd"/>
+      <w:r>
+        <w:rPr>
+          <w:b/>
+          <w:bCs/>
+        </w:rPr>
+        <w:t xml:space="preserve"> H14</w:t>
       </w:r>
     </w:p>
     <w:sectPr>

</xml_diff>

<commit_message>
bij toetsvragen gezet wat ik heb gemaakt -jelle
</commit_message>
<xml_diff>
--- a/src/hoofdstuk11/toetsvragen/Vragen H11.docx
+++ b/src/hoofdstuk11/toetsvragen/Vragen H11.docx
@@ -579,6 +579,13 @@
           <w:bCs/>
         </w:rPr>
         <w:t>Welke van de volgende stukjes code kan niet gecompileerd worden? (Het bovenste stukje code hoort bij deze vraag.)</w:t>
+      </w:r>
+      <w:r>
+        <w:rPr>
+          <w:b/>
+          <w:bCs/>
+        </w:rPr>
+        <w:t xml:space="preserve"> (GEMAAKT DOOR JELLE)</w:t>
       </w:r>
     </w:p>
     <w:p>

</xml_diff>